<commit_message>
refactore code according to PEP 8 standart
</commit_message>
<xml_diff>
--- a/docs/technical_documentation.docx
+++ b/docs/technical_documentation.docx
@@ -2795,8 +2795,6 @@
         </w:rPr>
         <w:t>Description</w:t>
       </w:r>
-      <w:bookmarkStart w:id="0" w:name="_GoBack"/>
-      <w:bookmarkEnd w:id="0"/>
       <w:proofErr w:type="spellEnd"/>
     </w:p>
     <w:p>
@@ -7733,7 +7731,19 @@
         <w:rPr>
           <w:lang w:val="en-US"/>
         </w:rPr>
-        <w:t xml:space="preserve"> recommended movies , users  and has search engine functionality for movies.</w:t>
+        <w:t xml:space="preserve"> recommended movies , users  and has searc</w:t>
+      </w:r>
+      <w:r>
+        <w:rPr>
+          <w:lang w:val="en-US"/>
+        </w:rPr>
+        <w:t>h bar</w:t>
+      </w:r>
+      <w:r>
+        <w:rPr>
+          <w:lang w:val="en-US"/>
+        </w:rPr>
+        <w:t xml:space="preserve"> functionality for movies.</w:t>
       </w:r>
       <w:r>
         <w:rPr>
@@ -7891,14 +7901,12 @@
         </w:rPr>
         <w:t xml:space="preserve"> </w:t>
       </w:r>
-      <w:proofErr w:type="spellStart"/>
-      <w:r>
-        <w:rPr>
-          <w:rStyle w:val="PodtytuZnak"/>
-        </w:rPr>
-        <w:t>engine</w:t>
-      </w:r>
-      <w:proofErr w:type="spellEnd"/>
+      <w:r>
+        <w:rPr>
+          <w:rStyle w:val="PodtytuZnak"/>
+        </w:rPr>
+        <w:t>bar</w:t>
+      </w:r>
     </w:p>
     <w:p>
       <w:pPr>
@@ -8124,6 +8132,8 @@
         </w:rPr>
         <w:t xml:space="preserve"> </w:t>
       </w:r>
+      <w:bookmarkStart w:id="0" w:name="_GoBack"/>
+      <w:bookmarkEnd w:id="0"/>
       <w:proofErr w:type="spellStart"/>
       <w:r>
         <w:rPr>

</xml_diff>